<commit_message>
deleted unnecessary files and updated mockup and product backlog - working on Designdocument right now
</commit_message>
<xml_diff>
--- a/documents/Designdokument.docx
+++ b/documents/Designdokument.docx
@@ -132,33 +132,17 @@
         <w:rPr>
           <w:lang w:val="en-US"/>
         </w:rPr>
-        <w:t xml:space="preserve">Dependency Injection </w:t>
-      </w:r>
-      <w:proofErr w:type="spellStart"/>
+        <w:t>Dependency Injection durch Spring Boot.</w:t>
+      </w:r>
       <w:r>
         <w:rPr>
           <w:lang w:val="en-US"/>
         </w:rPr>
-        <w:t>durch</w:t>
-      </w:r>
-      <w:proofErr w:type="spellEnd"/>
-      <w:r>
-        <w:rPr>
-          <w:lang w:val="en-US"/>
-        </w:rPr>
-        <w:t xml:space="preserve"> Spring Boot.</w:t>
-      </w:r>
-      <w:r>
-        <w:rPr>
-          <w:lang w:val="en-US"/>
-        </w:rPr>
         <w:t xml:space="preserve"> </w:t>
       </w:r>
       <w:r>
         <w:t>Es ist aufgebaut als 3 Schichten Architektur.</w:t>
       </w:r>
-      <w:bookmarkStart w:id="0" w:name="_GoBack"/>
-      <w:bookmarkEnd w:id="0"/>
     </w:p>
     <w:p>
       <w:pPr>
@@ -241,19 +225,11 @@
           <w:b/>
         </w:rPr>
       </w:pPr>
-      <w:proofErr w:type="spellStart"/>
-      <w:r>
-        <w:rPr>
-          <w:b/>
-        </w:rPr>
-        <w:t>Exception</w:t>
-      </w:r>
-      <w:proofErr w:type="spellEnd"/>
-      <w:r>
-        <w:rPr>
-          <w:b/>
-        </w:rPr>
-        <w:t>-Handling:</w:t>
+      <w:r>
+        <w:rPr>
+          <w:b/>
+        </w:rPr>
+        <w:t>Exception-Handling:</w:t>
       </w:r>
     </w:p>
     <w:p>
@@ -264,21 +240,7 @@
         <w:rPr>
           <w:color w:val="ED7D31" w:themeColor="accent2"/>
         </w:rPr>
-        <w:t xml:space="preserve">Beschreiben Sie das </w:t>
-      </w:r>
-      <w:proofErr w:type="spellStart"/>
-      <w:r>
-        <w:rPr>
-          <w:color w:val="ED7D31" w:themeColor="accent2"/>
-        </w:rPr>
-        <w:t>Exception</w:t>
-      </w:r>
-      <w:proofErr w:type="spellEnd"/>
-      <w:r>
-        <w:rPr>
-          <w:color w:val="ED7D31" w:themeColor="accent2"/>
-        </w:rPr>
-        <w:t>-Handling-Konzept der Applikation: Welche Arten von Exceptions</w:t>
+        <w:t>Beschreiben Sie das Exception-Handling-Konzept der Applikation: Welche Arten von Exceptions</w:t>
       </w:r>
       <w:r>
         <w:rPr>
@@ -307,14 +269,6 @@
     </w:p>
     <w:p>
       <w:r>
-        <w:t>weitergeben an GUI (welche Exceptions kom</w:t>
-      </w:r>
-      <w:r>
-        <w:t>mt im Laufe des Programmierens)</w:t>
-      </w:r>
-    </w:p>
-    <w:p>
-      <w:r>
         <w:t xml:space="preserve">Daten werden überprüft im Client und auch Server. </w:t>
       </w:r>
       <w:r>
@@ -327,7 +281,15 @@
       </w:r>
     </w:p>
     <w:p>
-      <w:r>
+      <w:pPr>
+        <w:rPr>
+          <w:lang w:val="en-US"/>
+        </w:rPr>
+      </w:pPr>
+      <w:r>
+        <w:rPr>
+          <w:lang w:val="en-US"/>
+        </w:rPr>
         <w:t>Alle anderen Exceptions sind Checked Exceptions.</w:t>
       </w:r>
     </w:p>
@@ -405,6 +367,10 @@
         </w:rPr>
         <w:t>definieren.</w:t>
       </w:r>
+    </w:p>
+    <w:p>
+      <w:bookmarkStart w:id="0" w:name="_GoBack"/>
+      <w:bookmarkEnd w:id="0"/>
     </w:p>
     <w:p>
       <w:pPr>

</xml_diff>